<commit_message>
axi_rx RTL + TB
</commit_message>
<xml_diff>
--- a/docs/Zynq Networking Dataplane Specifications.docx
+++ b/docs/Zynq Networking Dataplane Specifications.docx
@@ -29,7 +29,6 @@
       </w:pPr>
       <w:bookmarkStart w:id="1" w:name="_gezuyqabque6" w:colFirst="0" w:colLast="0"/>
       <w:bookmarkEnd w:id="1"/>
-      <w:proofErr w:type="spellStart"/>
       <w:r>
         <w:rPr>
           <w:b/>
@@ -37,29 +36,8 @@
           <w:sz w:val="56"/>
           <w:szCs w:val="56"/>
         </w:rPr>
-        <w:t>Zynq</w:t>
-      </w:r>
-      <w:proofErr w:type="spellEnd"/>
-      <w:r>
-        <w:rPr>
-          <w:b/>
-          <w:bCs/>
-          <w:sz w:val="56"/>
-          <w:szCs w:val="56"/>
-        </w:rPr>
-        <w:t xml:space="preserve"> Networking </w:t>
-      </w:r>
-      <w:proofErr w:type="spellStart"/>
-      <w:r>
-        <w:rPr>
-          <w:b/>
-          <w:bCs/>
-          <w:sz w:val="56"/>
-          <w:szCs w:val="56"/>
-        </w:rPr>
-        <w:t>Dataplane</w:t>
-      </w:r>
-      <w:proofErr w:type="spellEnd"/>
+        <w:t>Zynq Networking Dataplane</w:t>
+      </w:r>
     </w:p>
     <w:p/>
     <w:p>
@@ -204,7 +182,6 @@
                 <w:szCs w:val="24"/>
               </w:rPr>
             </w:pPr>
-            <w:proofErr w:type="spellStart"/>
             <w:r>
               <w:rPr>
                 <w:b/>
@@ -215,7 +192,6 @@
               </w:rPr>
               <w:t>Date</w:t>
             </w:r>
-            <w:proofErr w:type="spellEnd"/>
           </w:p>
         </w:tc>
         <w:tc>
@@ -290,7 +266,6 @@
                 <w:szCs w:val="24"/>
               </w:rPr>
             </w:pPr>
-            <w:proofErr w:type="spellStart"/>
             <w:r>
               <w:rPr>
                 <w:b/>
@@ -301,7 +276,6 @@
               </w:rPr>
               <w:t>Comments</w:t>
             </w:r>
-            <w:proofErr w:type="spellEnd"/>
           </w:p>
         </w:tc>
       </w:tr>
@@ -469,31 +443,13 @@
                 <w:szCs w:val="24"/>
               </w:rPr>
             </w:pPr>
-            <w:proofErr w:type="spellStart"/>
             <w:r>
               <w:rPr>
                 <w:sz w:val="24"/>
                 <w:szCs w:val="24"/>
               </w:rPr>
-              <w:t>Created</w:t>
-            </w:r>
-            <w:proofErr w:type="spellEnd"/>
-            <w:r>
-              <w:rPr>
-                <w:sz w:val="24"/>
-                <w:szCs w:val="24"/>
-              </w:rPr>
-              <w:t xml:space="preserve"> the </w:t>
-            </w:r>
-            <w:proofErr w:type="spellStart"/>
-            <w:r>
-              <w:rPr>
-                <w:sz w:val="24"/>
-                <w:szCs w:val="24"/>
-              </w:rPr>
-              <w:t>document</w:t>
-            </w:r>
-            <w:proofErr w:type="spellEnd"/>
+              <w:t>Created the document</w:t>
+            </w:r>
           </w:p>
         </w:tc>
       </w:tr>
@@ -645,31 +601,13 @@
           <w:szCs w:val="60"/>
         </w:rPr>
       </w:pPr>
-      <w:proofErr w:type="spellStart"/>
       <w:r>
         <w:rPr>
           <w:sz w:val="60"/>
           <w:szCs w:val="60"/>
         </w:rPr>
-        <w:t>Table</w:t>
-      </w:r>
-      <w:proofErr w:type="spellEnd"/>
-      <w:r>
-        <w:rPr>
-          <w:sz w:val="60"/>
-          <w:szCs w:val="60"/>
-        </w:rPr>
-        <w:t xml:space="preserve"> of </w:t>
-      </w:r>
-      <w:proofErr w:type="spellStart"/>
-      <w:r>
-        <w:rPr>
-          <w:sz w:val="60"/>
-          <w:szCs w:val="60"/>
-        </w:rPr>
-        <w:t>contents</w:t>
-      </w:r>
-      <w:proofErr w:type="spellEnd"/>
+        <w:t>Table of contents</w:t>
+      </w:r>
     </w:p>
     <w:p/>
     <w:sdt>
@@ -1152,25 +1090,7 @@
           <w:szCs w:val="24"/>
           <w:lang w:val="en-US"/>
         </w:rPr>
-        <w:t xml:space="preserve">This project implements a Linux-controlled, FPGA-accelerated networking </w:t>
-      </w:r>
-      <w:proofErr w:type="spellStart"/>
-      <w:r>
-        <w:rPr>
-          <w:sz w:val="24"/>
-          <w:szCs w:val="24"/>
-          <w:lang w:val="en-US"/>
-        </w:rPr>
-        <w:t>dataplane</w:t>
-      </w:r>
-      <w:proofErr w:type="spellEnd"/>
-      <w:r>
-        <w:rPr>
-          <w:sz w:val="24"/>
-          <w:szCs w:val="24"/>
-          <w:lang w:val="en-US"/>
-        </w:rPr>
-        <w:t xml:space="preserve"> on the Zynq-7000 platform. The system combines an ARM-based</w:t>
+        <w:t>This project implements a Linux-controlled, FPGA-accelerated networking dataplane on the Zynq-7000 platform. The system combines an ARM-based</w:t>
       </w:r>
       <w:r>
         <w:rPr>
@@ -1186,104 +1106,66 @@
           <w:szCs w:val="24"/>
           <w:lang w:val="en-US"/>
         </w:rPr>
-        <w:t xml:space="preserve">650MHz dual-core Cortex-A9 Processing System (PS) running embedded Linux with a high-performance Programmable Logic (PL) </w:t>
-      </w:r>
-      <w:proofErr w:type="spellStart"/>
-      <w:r>
-        <w:rPr>
-          <w:sz w:val="24"/>
-          <w:szCs w:val="24"/>
-          <w:lang w:val="en-US"/>
-        </w:rPr>
-        <w:t>datapath</w:t>
-      </w:r>
-      <w:proofErr w:type="spellEnd"/>
-      <w:r>
-        <w:rPr>
-          <w:sz w:val="24"/>
-          <w:szCs w:val="24"/>
-          <w:lang w:val="en-US"/>
-        </w:rPr>
-        <w:t xml:space="preserve"> optimized for deterministic throughput and low latency.</w:t>
-      </w:r>
-    </w:p>
-    <w:p>
-      <w:pPr>
-        <w:rPr>
-          <w:sz w:val="24"/>
-          <w:szCs w:val="24"/>
-          <w:lang w:val="en-US"/>
-        </w:rPr>
-      </w:pPr>
-    </w:p>
-    <w:p>
-      <w:pPr>
-        <w:rPr>
-          <w:sz w:val="24"/>
-          <w:szCs w:val="24"/>
-          <w:lang w:val="en-US"/>
-        </w:rPr>
-      </w:pPr>
-      <w:r>
-        <w:rPr>
-          <w:sz w:val="24"/>
-          <w:szCs w:val="24"/>
-          <w:lang w:val="en-US"/>
-        </w:rPr>
-        <w:t xml:space="preserve">The </w:t>
-      </w:r>
-      <w:proofErr w:type="spellStart"/>
-      <w:r>
-        <w:rPr>
-          <w:sz w:val="24"/>
-          <w:szCs w:val="24"/>
-          <w:lang w:val="en-US"/>
-        </w:rPr>
-        <w:t>dataplane</w:t>
-      </w:r>
-      <w:proofErr w:type="spellEnd"/>
-      <w:r>
-        <w:rPr>
-          <w:sz w:val="24"/>
-          <w:szCs w:val="24"/>
-          <w:lang w:val="en-US"/>
-        </w:rPr>
-        <w:t xml:space="preserve"> is built around an AXI-based architecture, utilizing AXI-Stream for high-speed data movement and AXI-Lite for control and configuration. A zero-copy DMA mechanism enables efficient data transfer between software and hardware without unnecessary memory copies. In addition, the design includes reusable observability logic for measuring throughput, latency, and error statistics at runtime.</w:t>
-      </w:r>
-    </w:p>
-    <w:p>
-      <w:pPr>
-        <w:rPr>
-          <w:sz w:val="24"/>
-          <w:szCs w:val="24"/>
-          <w:lang w:val="en-US"/>
-        </w:rPr>
-      </w:pPr>
-      <w:r>
-        <w:rPr>
-          <w:sz w:val="24"/>
-          <w:szCs w:val="24"/>
-          <w:lang w:val="en-US"/>
-        </w:rPr>
-        <w:t xml:space="preserve">The project is intended as a reusable hardware/software co-design reference, demonstrating best practices in FPGA </w:t>
-      </w:r>
-      <w:proofErr w:type="spellStart"/>
-      <w:r>
-        <w:rPr>
-          <w:sz w:val="24"/>
-          <w:szCs w:val="24"/>
-          <w:lang w:val="en-US"/>
-        </w:rPr>
-        <w:t>datapath</w:t>
-      </w:r>
-      <w:proofErr w:type="spellEnd"/>
-      <w:r>
-        <w:rPr>
-          <w:sz w:val="24"/>
-          <w:szCs w:val="24"/>
-          <w:lang w:val="en-US"/>
-        </w:rPr>
-        <w:t xml:space="preserve"> design, Linux kernel integration, and AXI-based system architecture.</w:t>
+        <w:t>650MHz dual-core Cortex-A9 Processing System (PS) running embedded Linux with a high-performance Programmable Logic (PL) datapath optimized for deterministic throughput and low latency.</w:t>
+      </w:r>
+    </w:p>
+    <w:p>
+      <w:pPr>
+        <w:rPr>
+          <w:sz w:val="24"/>
+          <w:szCs w:val="24"/>
+          <w:lang w:val="en-US"/>
+        </w:rPr>
+      </w:pPr>
+    </w:p>
+    <w:p>
+      <w:pPr>
+        <w:rPr>
+          <w:sz w:val="24"/>
+          <w:szCs w:val="24"/>
+          <w:lang w:val="en-US"/>
+        </w:rPr>
+      </w:pPr>
+      <w:r>
+        <w:rPr>
+          <w:sz w:val="24"/>
+          <w:szCs w:val="24"/>
+          <w:lang w:val="en-US"/>
+        </w:rPr>
+        <w:t>The dataplane is built around an AXI-based architecture, utilizing AXI-Stream for high-speed data movement and AXI</w:t>
+      </w:r>
+      <w:r>
+        <w:rPr>
+          <w:sz w:val="24"/>
+          <w:szCs w:val="24"/>
+          <w:lang w:val="en-US"/>
+        </w:rPr>
+        <w:t>4</w:t>
+      </w:r>
+      <w:r>
+        <w:rPr>
+          <w:sz w:val="24"/>
+          <w:szCs w:val="24"/>
+          <w:lang w:val="en-US"/>
+        </w:rPr>
+        <w:t>-Lite for control and configuration. A zero-copy DMA mechanism enables efficient data transfer between software and hardware without unnecessary memory copies. In addition, the design includes reusable observability logic for measuring throughput, latency, and error statistics at runtime.</w:t>
+      </w:r>
+    </w:p>
+    <w:p>
+      <w:pPr>
+        <w:rPr>
+          <w:sz w:val="24"/>
+          <w:szCs w:val="24"/>
+          <w:lang w:val="en-US"/>
+        </w:rPr>
+      </w:pPr>
+      <w:r>
+        <w:rPr>
+          <w:sz w:val="24"/>
+          <w:szCs w:val="24"/>
+          <w:lang w:val="en-US"/>
+        </w:rPr>
+        <w:t>The project is intended as a reusable hardware/software co-design reference, demonstrating best practices in FPGA datapath design, Linux kernel integration, and AXI-based system architecture.</w:t>
       </w:r>
     </w:p>
     <w:p>
@@ -1343,21 +1225,8 @@
         </w:numPr>
       </w:pPr>
       <w:bookmarkStart w:id="4" w:name="_Toc220099223"/>
-      <w:proofErr w:type="spellStart"/>
-      <w:r>
-        <w:t>Programmable</w:t>
-      </w:r>
-      <w:proofErr w:type="spellEnd"/>
-      <w:r>
-        <w:t xml:space="preserve"> </w:t>
-      </w:r>
-      <w:proofErr w:type="spellStart"/>
-      <w:r>
-        <w:t>Logic</w:t>
-      </w:r>
-      <w:proofErr w:type="spellEnd"/>
-      <w:r>
-        <w:t xml:space="preserve"> (PL)</w:t>
+      <w:r>
+        <w:t>Programmable Logic (PL)</w:t>
       </w:r>
       <w:bookmarkEnd w:id="4"/>
     </w:p>
@@ -1370,72 +1239,61 @@
         </w:numPr>
       </w:pPr>
       <w:bookmarkStart w:id="5" w:name="_Toc220099224"/>
-      <w:proofErr w:type="spellStart"/>
       <w:r>
         <w:t>axi_lite_slave</w:t>
       </w:r>
       <w:bookmarkEnd w:id="5"/>
-      <w:proofErr w:type="spellEnd"/>
-    </w:p>
-    <w:p>
-      <w:pPr>
-        <w:rPr>
-          <w:sz w:val="24"/>
-          <w:szCs w:val="24"/>
-          <w:lang w:val="en-US"/>
-        </w:rPr>
-      </w:pPr>
-      <w:r>
-        <w:rPr>
-          <w:sz w:val="24"/>
-          <w:szCs w:val="24"/>
-          <w:lang w:val="en-US"/>
-        </w:rPr>
-        <w:t xml:space="preserve">The </w:t>
-      </w:r>
-      <w:proofErr w:type="spellStart"/>
-      <w:r>
-        <w:rPr>
-          <w:sz w:val="24"/>
-          <w:szCs w:val="24"/>
-          <w:lang w:val="en-US"/>
-        </w:rPr>
-        <w:t>datapath</w:t>
-      </w:r>
-      <w:proofErr w:type="spellEnd"/>
-      <w:r>
-        <w:rPr>
-          <w:sz w:val="24"/>
-          <w:szCs w:val="24"/>
-          <w:lang w:val="en-US"/>
-        </w:rPr>
-        <w:t xml:space="preserve"> for the PL </w:t>
-      </w:r>
-      <w:r>
-        <w:rPr>
-          <w:sz w:val="24"/>
-          <w:szCs w:val="24"/>
-          <w:lang w:val="en-US"/>
-        </w:rPr>
-        <w:t xml:space="preserve">begins with </w:t>
-      </w:r>
-      <w:proofErr w:type="spellStart"/>
-      <w:r>
-        <w:rPr>
-          <w:sz w:val="24"/>
-          <w:szCs w:val="24"/>
-          <w:lang w:val="en-US"/>
-        </w:rPr>
-        <w:t>axi_lite_slave</w:t>
-      </w:r>
-      <w:proofErr w:type="spellEnd"/>
-      <w:r>
-        <w:rPr>
-          <w:sz w:val="24"/>
-          <w:szCs w:val="24"/>
-          <w:lang w:val="en-US"/>
-        </w:rPr>
-        <w:t xml:space="preserve"> module which is the interface between the PS and PL.</w:t>
+      <w:r>
+        <w:t>.sv</w:t>
+      </w:r>
+    </w:p>
+    <w:p>
+      <w:pPr>
+        <w:rPr>
+          <w:sz w:val="24"/>
+          <w:szCs w:val="24"/>
+          <w:lang w:val="en-US"/>
+        </w:rPr>
+      </w:pPr>
+      <w:r>
+        <w:rPr>
+          <w:sz w:val="24"/>
+          <w:szCs w:val="24"/>
+          <w:lang w:val="en-US"/>
+        </w:rPr>
+        <w:t>Th</w:t>
+      </w:r>
+      <w:r>
+        <w:rPr>
+          <w:sz w:val="24"/>
+          <w:szCs w:val="24"/>
+          <w:lang w:val="en-US"/>
+        </w:rPr>
+        <w:t>e a</w:t>
+      </w:r>
+      <w:r>
+        <w:rPr>
+          <w:sz w:val="24"/>
+          <w:szCs w:val="24"/>
+          <w:lang w:val="en-US"/>
+        </w:rPr>
+        <w:t>xi_lite_slave module is the interface between the PS and PL</w:t>
+      </w:r>
+      <w:r>
+        <w:rPr>
+          <w:sz w:val="24"/>
+          <w:szCs w:val="24"/>
+          <w:lang w:val="en-US"/>
+        </w:rPr>
+        <w:t xml:space="preserve"> control &amp; status registers</w:t>
+      </w:r>
+      <w:r>
+        <w:rPr>
+          <w:sz w:val="24"/>
+          <w:szCs w:val="24"/>
+          <w:lang w:val="en-US"/>
+        </w:rPr>
+        <w:t>.</w:t>
       </w:r>
       <w:r>
         <w:rPr>
@@ -1499,73 +1357,103 @@
           <w:szCs w:val="24"/>
           <w:lang w:val="en-US"/>
         </w:rPr>
+        <w:t xml:space="preserve"> Axi_lite_slave </w:t>
+      </w:r>
+      <w:r>
+        <w:rPr>
+          <w:sz w:val="24"/>
+          <w:szCs w:val="24"/>
+          <w:lang w:val="en-US"/>
+        </w:rPr>
+        <w:t>handles</w:t>
+      </w:r>
+      <w:r>
+        <w:rPr>
+          <w:sz w:val="24"/>
+          <w:szCs w:val="24"/>
+          <w:lang w:val="en-US"/>
+        </w:rPr>
+        <w:t xml:space="preserve"> the AXI4-Lite signals</w:t>
+      </w:r>
+      <w:r>
+        <w:rPr>
+          <w:sz w:val="24"/>
+          <w:szCs w:val="24"/>
+          <w:lang w:val="en-US"/>
+        </w:rPr>
+        <w:t xml:space="preserve"> coming</w:t>
+      </w:r>
+      <w:r>
+        <w:rPr>
+          <w:sz w:val="24"/>
+          <w:szCs w:val="24"/>
+          <w:lang w:val="en-US"/>
+        </w:rPr>
+        <w:t xml:space="preserve"> from the master and forwards them to </w:t>
+      </w:r>
+      <w:r>
+        <w:rPr>
+          <w:sz w:val="24"/>
+          <w:szCs w:val="24"/>
+          <w:lang w:val="en-US"/>
+        </w:rPr>
+        <w:t xml:space="preserve">CSR module </w:t>
+      </w:r>
+      <w:r>
+        <w:rPr>
+          <w:sz w:val="24"/>
+          <w:szCs w:val="24"/>
+          <w:lang w:val="en-US"/>
+        </w:rPr>
+        <w:t xml:space="preserve">of the PL </w:t>
+      </w:r>
+      <w:r>
+        <w:rPr>
+          <w:sz w:val="24"/>
+          <w:szCs w:val="24"/>
+          <w:lang w:val="en-US"/>
+        </w:rPr>
+        <w:t xml:space="preserve">and </w:t>
+      </w:r>
+      <w:r>
+        <w:rPr>
+          <w:sz w:val="24"/>
+          <w:szCs w:val="24"/>
+          <w:lang w:val="en-US"/>
+        </w:rPr>
+        <w:t>sends</w:t>
+      </w:r>
+      <w:r>
+        <w:rPr>
+          <w:sz w:val="24"/>
+          <w:szCs w:val="24"/>
+          <w:lang w:val="en-US"/>
+        </w:rPr>
+        <w:t xml:space="preserve"> the</w:t>
+      </w:r>
+      <w:r>
+        <w:rPr>
+          <w:sz w:val="24"/>
+          <w:szCs w:val="24"/>
+          <w:lang w:val="en-US"/>
+        </w:rPr>
         <w:t xml:space="preserve"> </w:t>
       </w:r>
-      <w:proofErr w:type="spellStart"/>
-      <w:r>
-        <w:rPr>
-          <w:sz w:val="24"/>
-          <w:szCs w:val="24"/>
-          <w:lang w:val="en-US"/>
-        </w:rPr>
-        <w:t>Axi_lite_slave</w:t>
-      </w:r>
-      <w:proofErr w:type="spellEnd"/>
-      <w:r>
-        <w:rPr>
-          <w:sz w:val="24"/>
-          <w:szCs w:val="24"/>
-          <w:lang w:val="en-US"/>
-        </w:rPr>
-        <w:t xml:space="preserve"> </w:t>
-      </w:r>
-      <w:r>
-        <w:rPr>
-          <w:sz w:val="24"/>
-          <w:szCs w:val="24"/>
-          <w:lang w:val="en-US"/>
-        </w:rPr>
-        <w:t>handles</w:t>
-      </w:r>
-      <w:r>
-        <w:rPr>
-          <w:sz w:val="24"/>
-          <w:szCs w:val="24"/>
-          <w:lang w:val="en-US"/>
-        </w:rPr>
-        <w:t xml:space="preserve"> the AXI4-Lite signals</w:t>
-      </w:r>
-      <w:r>
-        <w:rPr>
-          <w:sz w:val="24"/>
-          <w:szCs w:val="24"/>
-          <w:lang w:val="en-US"/>
-        </w:rPr>
-        <w:t xml:space="preserve"> and protocol coming</w:t>
-      </w:r>
-      <w:r>
-        <w:rPr>
-          <w:sz w:val="24"/>
-          <w:szCs w:val="24"/>
-          <w:lang w:val="en-US"/>
-        </w:rPr>
-        <w:t xml:space="preserve"> from the master and forwards them to other logic of the PL or sends</w:t>
-      </w:r>
-      <w:r>
-        <w:rPr>
-          <w:sz w:val="24"/>
-          <w:szCs w:val="24"/>
-          <w:lang w:val="en-US"/>
-        </w:rPr>
-        <w:t xml:space="preserve"> the</w:t>
-      </w:r>
-      <w:r>
-        <w:rPr>
-          <w:sz w:val="24"/>
-          <w:szCs w:val="24"/>
-          <w:lang w:val="en-US"/>
-        </w:rPr>
-        <w:t xml:space="preserve"> data back to the PS.</w:t>
+      <w:r>
+        <w:rPr>
+          <w:sz w:val="24"/>
+          <w:szCs w:val="24"/>
+          <w:lang w:val="en-US"/>
+        </w:rPr>
+        <w:t xml:space="preserve">read </w:t>
+      </w:r>
+      <w:r>
+        <w:rPr>
+          <w:sz w:val="24"/>
+          <w:szCs w:val="24"/>
+          <w:lang w:val="en-US"/>
+        </w:rPr>
+        <w:t>data back to the PS.</w:t>
       </w:r>
     </w:p>
     <w:p>
@@ -1592,6 +1480,110 @@
           <w:lang w:val="en-US"/>
         </w:rPr>
         <w:t>AXI4-Lite has a fixed data bus width and all transactions are the same width as the data bus. The data bus width chosen for this project is 32-bits.</w:t>
+      </w:r>
+    </w:p>
+    <w:p>
+      <w:pPr>
+        <w:rPr>
+          <w:sz w:val="24"/>
+          <w:szCs w:val="24"/>
+          <w:lang w:val="en-US"/>
+        </w:rPr>
+      </w:pPr>
+    </w:p>
+    <w:p>
+      <w:pPr>
+        <w:pStyle w:val="Otsikko3"/>
+        <w:numPr>
+          <w:ilvl w:val="2"/>
+          <w:numId w:val="3"/>
+        </w:numPr>
+      </w:pPr>
+      <w:r>
+        <w:t>csr.sv</w:t>
+      </w:r>
+    </w:p>
+    <w:p>
+      <w:pPr>
+        <w:rPr>
+          <w:sz w:val="24"/>
+          <w:szCs w:val="24"/>
+          <w:lang w:val="en-US"/>
+        </w:rPr>
+      </w:pPr>
+      <w:r>
+        <w:rPr>
+          <w:sz w:val="24"/>
+          <w:szCs w:val="24"/>
+          <w:lang w:val="en-US"/>
+        </w:rPr>
+        <w:t>The control &amp; status registers.</w:t>
+      </w:r>
+    </w:p>
+    <w:p>
+      <w:pPr>
+        <w:rPr>
+          <w:sz w:val="24"/>
+          <w:szCs w:val="24"/>
+          <w:lang w:val="en-US"/>
+        </w:rPr>
+      </w:pPr>
+    </w:p>
+    <w:p>
+      <w:pPr>
+        <w:pStyle w:val="Otsikko3"/>
+        <w:numPr>
+          <w:ilvl w:val="2"/>
+          <w:numId w:val="3"/>
+        </w:numPr>
+      </w:pPr>
+      <w:r>
+        <w:t>axi_</w:t>
+      </w:r>
+      <w:r>
+        <w:t>rx.sv</w:t>
+      </w:r>
+    </w:p>
+    <w:p>
+      <w:pPr>
+        <w:rPr>
+          <w:lang w:val="en-US"/>
+        </w:rPr>
+      </w:pPr>
+      <w:r>
+        <w:rPr>
+          <w:lang w:val="en-US"/>
+        </w:rPr>
+        <w:t>The axi_rx module receives data from the PL over an AXI4-Stream interface.</w:t>
+      </w:r>
+      <w:r>
+        <w:rPr>
+          <w:lang w:val="en-US"/>
+        </w:rPr>
+        <w:br/>
+        <w:t>In the case of Ethernet traffic, the received data corresponds to an Ethernet Layer-2 frame at the MAC-client level, consisting of the destination MAC address, source MAC address, EtherType field, and payload.</w:t>
+      </w:r>
+    </w:p>
+    <w:p>
+      <w:pPr>
+        <w:rPr>
+          <w:lang w:val="en-US"/>
+        </w:rPr>
+      </w:pPr>
+    </w:p>
+    <w:p>
+      <w:pPr>
+        <w:rPr>
+          <w:sz w:val="24"/>
+          <w:szCs w:val="24"/>
+          <w:lang w:val="en-US"/>
+        </w:rPr>
+      </w:pPr>
+      <w:r>
+        <w:rPr>
+          <w:lang w:val="en-US"/>
+        </w:rPr>
+        <w:t>Physical layer fields such as the preamble, start-of-frame delimiter and frame check sequence are not included in PL.</w:t>
       </w:r>
     </w:p>
     <w:sectPr>
@@ -1701,19 +1693,9 @@
             </w:pBdr>
             <w:spacing w:line="240" w:lineRule="auto"/>
           </w:pPr>
-          <w:proofErr w:type="spellStart"/>
           <w:r>
-            <w:t>Zynq</w:t>
+            <w:t>Zynq Networking Dataplane</w:t>
           </w:r>
-          <w:proofErr w:type="spellEnd"/>
-          <w:r>
-            <w:t xml:space="preserve"> Networking </w:t>
-          </w:r>
-          <w:proofErr w:type="spellStart"/>
-          <w:r>
-            <w:t>Dataplane</w:t>
-          </w:r>
-          <w:proofErr w:type="spellEnd"/>
         </w:p>
       </w:tc>
       <w:tc>
@@ -1761,13 +1743,8 @@
             </w:pBdr>
             <w:spacing w:line="240" w:lineRule="auto"/>
           </w:pPr>
-          <w:proofErr w:type="spellStart"/>
           <w:r>
-            <w:t>Date</w:t>
-          </w:r>
-          <w:proofErr w:type="spellEnd"/>
-          <w:r>
-            <w:t xml:space="preserve">: </w:t>
+            <w:t xml:space="preserve">Date: </w:t>
           </w:r>
           <w:r>
             <w:t>0</w:t>
@@ -2208,6 +2185,248 @@
       </w:rPr>
     </w:lvl>
   </w:abstractNum>
+  <w:abstractNum w:abstractNumId="3" w15:restartNumberingAfterBreak="0">
+    <w:nsid w:val="58E47096"/>
+    <w:multiLevelType w:val="multilevel"/>
+    <w:tmpl w:val="1588857C"/>
+    <w:lvl w:ilvl="0">
+      <w:start w:val="1"/>
+      <w:numFmt w:val="decimal"/>
+      <w:lvlText w:val="%1."/>
+      <w:lvlJc w:val="left"/>
+      <w:pPr>
+        <w:ind w:left="720" w:hanging="360"/>
+      </w:pPr>
+      <w:rPr>
+        <w:rFonts w:hint="default"/>
+      </w:rPr>
+    </w:lvl>
+    <w:lvl w:ilvl="1">
+      <w:start w:val="1"/>
+      <w:numFmt w:val="decimal"/>
+      <w:isLgl/>
+      <w:lvlText w:val="%1.%2."/>
+      <w:lvlJc w:val="left"/>
+      <w:pPr>
+        <w:ind w:left="1080" w:hanging="720"/>
+      </w:pPr>
+      <w:rPr>
+        <w:rFonts w:hint="default"/>
+      </w:rPr>
+    </w:lvl>
+    <w:lvl w:ilvl="2">
+      <w:start w:val="1"/>
+      <w:numFmt w:val="decimal"/>
+      <w:isLgl/>
+      <w:lvlText w:val="%1.%2.%3."/>
+      <w:lvlJc w:val="left"/>
+      <w:pPr>
+        <w:ind w:left="1440" w:hanging="1080"/>
+      </w:pPr>
+      <w:rPr>
+        <w:rFonts w:hint="default"/>
+      </w:rPr>
+    </w:lvl>
+    <w:lvl w:ilvl="3">
+      <w:start w:val="1"/>
+      <w:numFmt w:val="decimal"/>
+      <w:isLgl/>
+      <w:lvlText w:val="%1.%2.%3.%4."/>
+      <w:lvlJc w:val="left"/>
+      <w:pPr>
+        <w:ind w:left="1440" w:hanging="1080"/>
+      </w:pPr>
+      <w:rPr>
+        <w:rFonts w:hint="default"/>
+      </w:rPr>
+    </w:lvl>
+    <w:lvl w:ilvl="4">
+      <w:start w:val="1"/>
+      <w:numFmt w:val="decimal"/>
+      <w:isLgl/>
+      <w:lvlText w:val="%1.%2.%3.%4.%5."/>
+      <w:lvlJc w:val="left"/>
+      <w:pPr>
+        <w:ind w:left="1800" w:hanging="1440"/>
+      </w:pPr>
+      <w:rPr>
+        <w:rFonts w:hint="default"/>
+      </w:rPr>
+    </w:lvl>
+    <w:lvl w:ilvl="5">
+      <w:start w:val="1"/>
+      <w:numFmt w:val="decimal"/>
+      <w:isLgl/>
+      <w:lvlText w:val="%1.%2.%3.%4.%5.%6."/>
+      <w:lvlJc w:val="left"/>
+      <w:pPr>
+        <w:ind w:left="2160" w:hanging="1800"/>
+      </w:pPr>
+      <w:rPr>
+        <w:rFonts w:hint="default"/>
+      </w:rPr>
+    </w:lvl>
+    <w:lvl w:ilvl="6">
+      <w:start w:val="1"/>
+      <w:numFmt w:val="decimal"/>
+      <w:isLgl/>
+      <w:lvlText w:val="%1.%2.%3.%4.%5.%6.%7."/>
+      <w:lvlJc w:val="left"/>
+      <w:pPr>
+        <w:ind w:left="2520" w:hanging="2160"/>
+      </w:pPr>
+      <w:rPr>
+        <w:rFonts w:hint="default"/>
+      </w:rPr>
+    </w:lvl>
+    <w:lvl w:ilvl="7">
+      <w:start w:val="1"/>
+      <w:numFmt w:val="decimal"/>
+      <w:isLgl/>
+      <w:lvlText w:val="%1.%2.%3.%4.%5.%6.%7.%8."/>
+      <w:lvlJc w:val="left"/>
+      <w:pPr>
+        <w:ind w:left="2520" w:hanging="2160"/>
+      </w:pPr>
+      <w:rPr>
+        <w:rFonts w:hint="default"/>
+      </w:rPr>
+    </w:lvl>
+    <w:lvl w:ilvl="8">
+      <w:start w:val="1"/>
+      <w:numFmt w:val="decimal"/>
+      <w:isLgl/>
+      <w:lvlText w:val="%1.%2.%3.%4.%5.%6.%7.%8.%9."/>
+      <w:lvlJc w:val="left"/>
+      <w:pPr>
+        <w:ind w:left="2880" w:hanging="2520"/>
+      </w:pPr>
+      <w:rPr>
+        <w:rFonts w:hint="default"/>
+      </w:rPr>
+    </w:lvl>
+  </w:abstractNum>
+  <w:abstractNum w:abstractNumId="4" w15:restartNumberingAfterBreak="0">
+    <w:nsid w:val="76224440"/>
+    <w:multiLevelType w:val="multilevel"/>
+    <w:tmpl w:val="1588857C"/>
+    <w:lvl w:ilvl="0">
+      <w:start w:val="1"/>
+      <w:numFmt w:val="decimal"/>
+      <w:lvlText w:val="%1."/>
+      <w:lvlJc w:val="left"/>
+      <w:pPr>
+        <w:ind w:left="720" w:hanging="360"/>
+      </w:pPr>
+      <w:rPr>
+        <w:rFonts w:hint="default"/>
+      </w:rPr>
+    </w:lvl>
+    <w:lvl w:ilvl="1">
+      <w:start w:val="1"/>
+      <w:numFmt w:val="decimal"/>
+      <w:isLgl/>
+      <w:lvlText w:val="%1.%2."/>
+      <w:lvlJc w:val="left"/>
+      <w:pPr>
+        <w:ind w:left="1080" w:hanging="720"/>
+      </w:pPr>
+      <w:rPr>
+        <w:rFonts w:hint="default"/>
+      </w:rPr>
+    </w:lvl>
+    <w:lvl w:ilvl="2">
+      <w:start w:val="1"/>
+      <w:numFmt w:val="decimal"/>
+      <w:isLgl/>
+      <w:lvlText w:val="%1.%2.%3."/>
+      <w:lvlJc w:val="left"/>
+      <w:pPr>
+        <w:ind w:left="1440" w:hanging="1080"/>
+      </w:pPr>
+      <w:rPr>
+        <w:rFonts w:hint="default"/>
+      </w:rPr>
+    </w:lvl>
+    <w:lvl w:ilvl="3">
+      <w:start w:val="1"/>
+      <w:numFmt w:val="decimal"/>
+      <w:isLgl/>
+      <w:lvlText w:val="%1.%2.%3.%4."/>
+      <w:lvlJc w:val="left"/>
+      <w:pPr>
+        <w:ind w:left="1440" w:hanging="1080"/>
+      </w:pPr>
+      <w:rPr>
+        <w:rFonts w:hint="default"/>
+      </w:rPr>
+    </w:lvl>
+    <w:lvl w:ilvl="4">
+      <w:start w:val="1"/>
+      <w:numFmt w:val="decimal"/>
+      <w:isLgl/>
+      <w:lvlText w:val="%1.%2.%3.%4.%5."/>
+      <w:lvlJc w:val="left"/>
+      <w:pPr>
+        <w:ind w:left="1800" w:hanging="1440"/>
+      </w:pPr>
+      <w:rPr>
+        <w:rFonts w:hint="default"/>
+      </w:rPr>
+    </w:lvl>
+    <w:lvl w:ilvl="5">
+      <w:start w:val="1"/>
+      <w:numFmt w:val="decimal"/>
+      <w:isLgl/>
+      <w:lvlText w:val="%1.%2.%3.%4.%5.%6."/>
+      <w:lvlJc w:val="left"/>
+      <w:pPr>
+        <w:ind w:left="2160" w:hanging="1800"/>
+      </w:pPr>
+      <w:rPr>
+        <w:rFonts w:hint="default"/>
+      </w:rPr>
+    </w:lvl>
+    <w:lvl w:ilvl="6">
+      <w:start w:val="1"/>
+      <w:numFmt w:val="decimal"/>
+      <w:isLgl/>
+      <w:lvlText w:val="%1.%2.%3.%4.%5.%6.%7."/>
+      <w:lvlJc w:val="left"/>
+      <w:pPr>
+        <w:ind w:left="2520" w:hanging="2160"/>
+      </w:pPr>
+      <w:rPr>
+        <w:rFonts w:hint="default"/>
+      </w:rPr>
+    </w:lvl>
+    <w:lvl w:ilvl="7">
+      <w:start w:val="1"/>
+      <w:numFmt w:val="decimal"/>
+      <w:isLgl/>
+      <w:lvlText w:val="%1.%2.%3.%4.%5.%6.%7.%8."/>
+      <w:lvlJc w:val="left"/>
+      <w:pPr>
+        <w:ind w:left="2520" w:hanging="2160"/>
+      </w:pPr>
+      <w:rPr>
+        <w:rFonts w:hint="default"/>
+      </w:rPr>
+    </w:lvl>
+    <w:lvl w:ilvl="8">
+      <w:start w:val="1"/>
+      <w:numFmt w:val="decimal"/>
+      <w:isLgl/>
+      <w:lvlText w:val="%1.%2.%3.%4.%5.%6.%7.%8.%9."/>
+      <w:lvlJc w:val="left"/>
+      <w:pPr>
+        <w:ind w:left="2880" w:hanging="2520"/>
+      </w:pPr>
+      <w:rPr>
+        <w:rFonts w:hint="default"/>
+      </w:rPr>
+    </w:lvl>
+  </w:abstractNum>
   <w:num w:numId="1" w16cid:durableId="1807698767">
     <w:abstractNumId w:val="0"/>
   </w:num>
@@ -2216,6 +2435,12 @@
   </w:num>
   <w:num w:numId="3" w16cid:durableId="1051537917">
     <w:abstractNumId w:val="1"/>
+  </w:num>
+  <w:num w:numId="4" w16cid:durableId="493186119">
+    <w:abstractNumId w:val="4"/>
+  </w:num>
+  <w:num w:numId="5" w16cid:durableId="2050838133">
+    <w:abstractNumId w:val="3"/>
   </w:num>
 </w:numbering>
 </file>
@@ -2658,6 +2883,7 @@
     <w:name w:val="heading 3"/>
     <w:basedOn w:val="Normaali"/>
     <w:next w:val="Normaali"/>
+    <w:link w:val="Otsikko3Char"/>
     <w:uiPriority w:val="9"/>
     <w:unhideWhenUsed/>
     <w:qFormat/>
@@ -2933,6 +3159,18 @@
     <w:link w:val="Alatunniste"/>
     <w:uiPriority w:val="99"/>
     <w:rsid w:val="00D77909"/>
+  </w:style>
+  <w:style w:type="character" w:customStyle="1" w:styleId="Otsikko3Char">
+    <w:name w:val="Otsikko 3 Char"/>
+    <w:basedOn w:val="Kappaleenoletusfontti"/>
+    <w:link w:val="Otsikko3"/>
+    <w:uiPriority w:val="9"/>
+    <w:rsid w:val="009D609C"/>
+    <w:rPr>
+      <w:color w:val="434343"/>
+      <w:sz w:val="28"/>
+      <w:szCs w:val="28"/>
+    </w:rPr>
   </w:style>
 </w:styles>
 </file>

</xml_diff>